<commit_message>
handler for timer5 done, keypad library must be fix
</commit_message>
<xml_diff>
--- a/documentation/Matrx 4x4 keypad pinout.docx
+++ b/documentation/Matrx 4x4 keypad pinout.docx
@@ -1,6 +1,6 @@
 
 <file path=word/document.xml><?xml version="1.0" encoding="utf-8"?>
-<w:document xmlns:wpc="http://schemas.microsoft.com/office/word/2010/wordprocessingCanvas" xmlns:cx="http://schemas.microsoft.com/office/drawing/2014/chartex" xmlns:cx1="http://schemas.microsoft.com/office/drawing/2015/9/8/chartex" xmlns:cx2="http://schemas.microsoft.com/office/drawing/2015/10/21/chartex" xmlns:cx3="http://schemas.microsoft.com/office/drawing/2016/5/9/chartex" xmlns:cx4="http://schemas.microsoft.com/office/drawing/2016/5/10/chartex" xmlns:cx5="http://schemas.microsoft.com/office/drawing/2016/5/11/chartex" xmlns:cx6="http://schemas.microsoft.com/office/drawing/2016/5/12/chartex" xmlns:cx7="http://schemas.microsoft.com/office/drawing/2016/5/13/chartex" xmlns:cx8="http://schemas.microsoft.com/office/drawing/2016/5/14/chartex" xmlns:mc="http://schemas.openxmlformats.org/markup-compatibility/2006" xmlns:aink="http://schemas.microsoft.com/office/drawing/2016/ink" xmlns:am3d="http://schemas.microsoft.com/office/drawing/2017/model3d" xmlns:o="urn:schemas-microsoft-com:office:office" xmlns:oel="http://schemas.microsoft.com/office/2019/extlst" xmlns:r="http://schemas.openxmlformats.org/officeDocument/2006/relationships" xmlns:m="http://schemas.openxmlformats.org/officeDocument/2006/math" xmlns:v="urn:schemas-microsoft-com:vml" xmlns:wp14="http://schemas.microsoft.com/office/word/2010/wordprocessingDrawing" xmlns:wp="http://schemas.openxmlformats.org/drawingml/2006/wordprocessingDrawing" xmlns:w10="urn:schemas-microsoft-com:office:word" xmlns:w="http://schemas.openxmlformats.org/wordprocessingml/2006/main" xmlns:w14="http://schemas.microsoft.com/office/word/2010/wordml" xmlns:w15="http://schemas.microsoft.com/office/word/2012/wordml" xmlns:w16cex="http://schemas.microsoft.com/office/word/2018/wordml/cex" xmlns:w16cid="http://schemas.microsoft.com/office/word/2016/wordml/cid" xmlns:w16="http://schemas.microsoft.com/office/word/2018/wordml" xmlns:w16sdtdh="http://schemas.microsoft.com/office/word/2020/wordml/sdtdatahash" xmlns:w16se="http://schemas.microsoft.com/office/word/2015/wordml/symex" xmlns:wpg="http://schemas.microsoft.com/office/word/2010/wordprocessingGroup" xmlns:wpi="http://schemas.microsoft.com/office/word/2010/wordprocessingInk" xmlns:wne="http://schemas.microsoft.com/office/word/2006/wordml" xmlns:wps="http://schemas.microsoft.com/office/word/2010/wordprocessingShape" mc:Ignorable="w14 w15 w16se w16cid w16 w16cex w16sdtdh wp14">
+<w:document xmlns:wpc="http://schemas.microsoft.com/office/word/2010/wordprocessingCanvas" xmlns:cx="http://schemas.microsoft.com/office/drawing/2014/chartex" xmlns:cx1="http://schemas.microsoft.com/office/drawing/2015/9/8/chartex" xmlns:cx2="http://schemas.microsoft.com/office/drawing/2015/10/21/chartex" xmlns:cx3="http://schemas.microsoft.com/office/drawing/2016/5/9/chartex" xmlns:cx4="http://schemas.microsoft.com/office/drawing/2016/5/10/chartex" xmlns:cx5="http://schemas.microsoft.com/office/drawing/2016/5/11/chartex" xmlns:cx6="http://schemas.microsoft.com/office/drawing/2016/5/12/chartex" xmlns:cx7="http://schemas.microsoft.com/office/drawing/2016/5/13/chartex" xmlns:cx8="http://schemas.microsoft.com/office/drawing/2016/5/14/chartex" xmlns:mc="http://schemas.openxmlformats.org/markup-compatibility/2006" xmlns:aink="http://schemas.microsoft.com/office/drawing/2016/ink" xmlns:am3d="http://schemas.microsoft.com/office/drawing/2017/model3d" xmlns:o="urn:schemas-microsoft-com:office:office" xmlns:oel="http://schemas.microsoft.com/office/2019/extlst" xmlns:r="http://schemas.openxmlformats.org/officeDocument/2006/relationships" xmlns:m="http://schemas.openxmlformats.org/officeDocument/2006/math" xmlns:v="urn:schemas-microsoft-com:vml" xmlns:wp14="http://schemas.microsoft.com/office/word/2010/wordprocessingDrawing" xmlns:wp="http://schemas.openxmlformats.org/drawingml/2006/wordprocessingDrawing" xmlns:w10="urn:schemas-microsoft-com:office:word" xmlns:w="http://schemas.openxmlformats.org/wordprocessingml/2006/main" xmlns:w14="http://schemas.microsoft.com/office/word/2010/wordml" xmlns:w15="http://schemas.microsoft.com/office/word/2012/wordml" xmlns:w16cex="http://schemas.microsoft.com/office/word/2018/wordml/cex" xmlns:w16cid="http://schemas.microsoft.com/office/word/2016/wordml/cid" xmlns:w16="http://schemas.microsoft.com/office/word/2018/wordml" xmlns:w16du="http://schemas.microsoft.com/office/word/2023/wordml/word16du" xmlns:w16sdtdh="http://schemas.microsoft.com/office/word/2020/wordml/sdtdatahash" xmlns:w16se="http://schemas.microsoft.com/office/word/2015/wordml/symex" xmlns:wpg="http://schemas.microsoft.com/office/word/2010/wordprocessingGroup" xmlns:wpi="http://schemas.microsoft.com/office/word/2010/wordprocessingInk" xmlns:wne="http://schemas.microsoft.com/office/word/2006/wordml" xmlns:wps="http://schemas.microsoft.com/office/word/2010/wordprocessingShape" mc:Ignorable="w14 w15 w16se w16cid w16 w16cex w16sdtdh w16du wp14">
   <w:body>
     <w:p>
       <w:pPr>
@@ -72,13 +72,7 @@
                               <w:rPr>
                                 <w:color w:val="000000" w:themeColor="text1"/>
                               </w:rPr>
-                              <w:t>C</w:t>
-                            </w:r>
-                            <w:r>
-                              <w:rPr>
-                                <w:color w:val="000000" w:themeColor="text1"/>
-                              </w:rPr>
-                              <w:t>4</w:t>
+                              <w:t>C4</w:t>
                             </w:r>
                           </w:p>
                         </w:txbxContent>
@@ -117,13 +111,7 @@
                         <w:rPr>
                           <w:color w:val="000000" w:themeColor="text1"/>
                         </w:rPr>
-                        <w:t>C</w:t>
-                      </w:r>
-                      <w:r>
-                        <w:rPr>
-                          <w:color w:val="000000" w:themeColor="text1"/>
-                        </w:rPr>
-                        <w:t>4</w:t>
+                        <w:t>C4</w:t>
                       </w:r>
                     </w:p>
                   </w:txbxContent>
@@ -199,13 +187,7 @@
                               <w:rPr>
                                 <w:color w:val="000000" w:themeColor="text1"/>
                               </w:rPr>
-                              <w:t>C</w:t>
-                            </w:r>
-                            <w:r>
-                              <w:rPr>
-                                <w:color w:val="000000" w:themeColor="text1"/>
-                              </w:rPr>
-                              <w:t>3</w:t>
+                              <w:t>C3</w:t>
                             </w:r>
                           </w:p>
                         </w:txbxContent>
@@ -244,13 +226,7 @@
                         <w:rPr>
                           <w:color w:val="000000" w:themeColor="text1"/>
                         </w:rPr>
-                        <w:t>C</w:t>
-                      </w:r>
-                      <w:r>
-                        <w:rPr>
-                          <w:color w:val="000000" w:themeColor="text1"/>
-                        </w:rPr>
-                        <w:t>3</w:t>
+                        <w:t>C3</w:t>
                       </w:r>
                     </w:p>
                   </w:txbxContent>
@@ -326,13 +302,7 @@
                               <w:rPr>
                                 <w:color w:val="000000" w:themeColor="text1"/>
                               </w:rPr>
-                              <w:t>C</w:t>
-                            </w:r>
-                            <w:r>
-                              <w:rPr>
-                                <w:color w:val="000000" w:themeColor="text1"/>
-                              </w:rPr>
-                              <w:t>2</w:t>
+                              <w:t>C2</w:t>
                             </w:r>
                           </w:p>
                         </w:txbxContent>
@@ -371,13 +341,7 @@
                         <w:rPr>
                           <w:color w:val="000000" w:themeColor="text1"/>
                         </w:rPr>
-                        <w:t>C</w:t>
-                      </w:r>
-                      <w:r>
-                        <w:rPr>
-                          <w:color w:val="000000" w:themeColor="text1"/>
-                        </w:rPr>
-                        <w:t>2</w:t>
+                        <w:t>C2</w:t>
                       </w:r>
                     </w:p>
                   </w:txbxContent>
@@ -1658,7 +1622,6 @@
         </w:rPr>
         <w:t xml:space="preserve">PIO of the selected alternative for example, is you choose the the alternative </w:t>
       </w:r>
-      <w:proofErr w:type="spellStart"/>
       <w:r>
         <w:rPr>
           <w:rFonts w:ascii="Consolas" w:hAnsi="Consolas"/>
@@ -1669,18 +1632,6 @@
           <w:lang w:val="en-US"/>
         </w:rPr>
         <w:t>keypad_PortA</w:t>
-      </w:r>
-      <w:proofErr w:type="spellEnd"/>
-      <w:r>
-        <w:rPr>
-          <w:rFonts w:ascii="Consolas" w:hAnsi="Consolas"/>
-          <w:i/>
-          <w:iCs/>
-          <w:color w:val="0000C0"/>
-          <w:shd w:val="clear" w:color="auto" w:fill="FFFFFF"/>
-          <w:lang w:val="en-US"/>
-        </w:rPr>
-        <w:t>.</w:t>
       </w:r>
     </w:p>
     <w:p>
@@ -1851,7 +1802,7 @@
 </file>
 
 <file path=word/endnotes.xml><?xml version="1.0" encoding="utf-8"?>
-<w:endnotes xmlns:wpc="http://schemas.microsoft.com/office/word/2010/wordprocessingCanvas" xmlns:cx="http://schemas.microsoft.com/office/drawing/2014/chartex" xmlns:cx1="http://schemas.microsoft.com/office/drawing/2015/9/8/chartex" xmlns:cx2="http://schemas.microsoft.com/office/drawing/2015/10/21/chartex" xmlns:cx3="http://schemas.microsoft.com/office/drawing/2016/5/9/chartex" xmlns:cx4="http://schemas.microsoft.com/office/drawing/2016/5/10/chartex" xmlns:cx5="http://schemas.microsoft.com/office/drawing/2016/5/11/chartex" xmlns:cx6="http://schemas.microsoft.com/office/drawing/2016/5/12/chartex" xmlns:cx7="http://schemas.microsoft.com/office/drawing/2016/5/13/chartex" xmlns:cx8="http://schemas.microsoft.com/office/drawing/2016/5/14/chartex" xmlns:mc="http://schemas.openxmlformats.org/markup-compatibility/2006" xmlns:aink="http://schemas.microsoft.com/office/drawing/2016/ink" xmlns:am3d="http://schemas.microsoft.com/office/drawing/2017/model3d" xmlns:o="urn:schemas-microsoft-com:office:office" xmlns:oel="http://schemas.microsoft.com/office/2019/extlst" xmlns:r="http://schemas.openxmlformats.org/officeDocument/2006/relationships" xmlns:m="http://schemas.openxmlformats.org/officeDocument/2006/math" xmlns:v="urn:schemas-microsoft-com:vml" xmlns:wp14="http://schemas.microsoft.com/office/word/2010/wordprocessingDrawing" xmlns:wp="http://schemas.openxmlformats.org/drawingml/2006/wordprocessingDrawing" xmlns:w10="urn:schemas-microsoft-com:office:word" xmlns:w="http://schemas.openxmlformats.org/wordprocessingml/2006/main" xmlns:w14="http://schemas.microsoft.com/office/word/2010/wordml" xmlns:w15="http://schemas.microsoft.com/office/word/2012/wordml" xmlns:w16cex="http://schemas.microsoft.com/office/word/2018/wordml/cex" xmlns:w16cid="http://schemas.microsoft.com/office/word/2016/wordml/cid" xmlns:w16="http://schemas.microsoft.com/office/word/2018/wordml" xmlns:w16sdtdh="http://schemas.microsoft.com/office/word/2020/wordml/sdtdatahash" xmlns:w16se="http://schemas.microsoft.com/office/word/2015/wordml/symex" xmlns:wpg="http://schemas.microsoft.com/office/word/2010/wordprocessingGroup" xmlns:wpi="http://schemas.microsoft.com/office/word/2010/wordprocessingInk" xmlns:wne="http://schemas.microsoft.com/office/word/2006/wordml" xmlns:wps="http://schemas.microsoft.com/office/word/2010/wordprocessingShape" mc:Ignorable="w14 w15 w16se w16cid w16 w16cex w16sdtdh wp14">
+<w:endnotes xmlns:wpc="http://schemas.microsoft.com/office/word/2010/wordprocessingCanvas" xmlns:cx="http://schemas.microsoft.com/office/drawing/2014/chartex" xmlns:cx1="http://schemas.microsoft.com/office/drawing/2015/9/8/chartex" xmlns:cx2="http://schemas.microsoft.com/office/drawing/2015/10/21/chartex" xmlns:cx3="http://schemas.microsoft.com/office/drawing/2016/5/9/chartex" xmlns:cx4="http://schemas.microsoft.com/office/drawing/2016/5/10/chartex" xmlns:cx5="http://schemas.microsoft.com/office/drawing/2016/5/11/chartex" xmlns:cx6="http://schemas.microsoft.com/office/drawing/2016/5/12/chartex" xmlns:cx7="http://schemas.microsoft.com/office/drawing/2016/5/13/chartex" xmlns:cx8="http://schemas.microsoft.com/office/drawing/2016/5/14/chartex" xmlns:mc="http://schemas.openxmlformats.org/markup-compatibility/2006" xmlns:aink="http://schemas.microsoft.com/office/drawing/2016/ink" xmlns:am3d="http://schemas.microsoft.com/office/drawing/2017/model3d" xmlns:o="urn:schemas-microsoft-com:office:office" xmlns:oel="http://schemas.microsoft.com/office/2019/extlst" xmlns:r="http://schemas.openxmlformats.org/officeDocument/2006/relationships" xmlns:m="http://schemas.openxmlformats.org/officeDocument/2006/math" xmlns:v="urn:schemas-microsoft-com:vml" xmlns:wp14="http://schemas.microsoft.com/office/word/2010/wordprocessingDrawing" xmlns:wp="http://schemas.openxmlformats.org/drawingml/2006/wordprocessingDrawing" xmlns:w10="urn:schemas-microsoft-com:office:word" xmlns:w="http://schemas.openxmlformats.org/wordprocessingml/2006/main" xmlns:w14="http://schemas.microsoft.com/office/word/2010/wordml" xmlns:w15="http://schemas.microsoft.com/office/word/2012/wordml" xmlns:w16cex="http://schemas.microsoft.com/office/word/2018/wordml/cex" xmlns:w16cid="http://schemas.microsoft.com/office/word/2016/wordml/cid" xmlns:w16="http://schemas.microsoft.com/office/word/2018/wordml" xmlns:w16du="http://schemas.microsoft.com/office/word/2023/wordml/word16du" xmlns:w16sdtdh="http://schemas.microsoft.com/office/word/2020/wordml/sdtdatahash" xmlns:w16se="http://schemas.microsoft.com/office/word/2015/wordml/symex" xmlns:wpg="http://schemas.microsoft.com/office/word/2010/wordprocessingGroup" xmlns:wpi="http://schemas.microsoft.com/office/word/2010/wordprocessingInk" xmlns:wne="http://schemas.microsoft.com/office/word/2006/wordml" xmlns:wps="http://schemas.microsoft.com/office/word/2010/wordprocessingShape" mc:Ignorable="w14 w15 w16se w16cid w16 w16cex w16sdtdh w16du wp14">
   <w:endnote w:type="separator" w:id="-1">
     <w:p>
       <w:pPr>
@@ -1876,7 +1827,7 @@
 </file>
 
 <file path=word/footnotes.xml><?xml version="1.0" encoding="utf-8"?>
-<w:footnotes xmlns:wpc="http://schemas.microsoft.com/office/word/2010/wordprocessingCanvas" xmlns:cx="http://schemas.microsoft.com/office/drawing/2014/chartex" xmlns:cx1="http://schemas.microsoft.com/office/drawing/2015/9/8/chartex" xmlns:cx2="http://schemas.microsoft.com/office/drawing/2015/10/21/chartex" xmlns:cx3="http://schemas.microsoft.com/office/drawing/2016/5/9/chartex" xmlns:cx4="http://schemas.microsoft.com/office/drawing/2016/5/10/chartex" xmlns:cx5="http://schemas.microsoft.com/office/drawing/2016/5/11/chartex" xmlns:cx6="http://schemas.microsoft.com/office/drawing/2016/5/12/chartex" xmlns:cx7="http://schemas.microsoft.com/office/drawing/2016/5/13/chartex" xmlns:cx8="http://schemas.microsoft.com/office/drawing/2016/5/14/chartex" xmlns:mc="http://schemas.openxmlformats.org/markup-compatibility/2006" xmlns:aink="http://schemas.microsoft.com/office/drawing/2016/ink" xmlns:am3d="http://schemas.microsoft.com/office/drawing/2017/model3d" xmlns:o="urn:schemas-microsoft-com:office:office" xmlns:oel="http://schemas.microsoft.com/office/2019/extlst" xmlns:r="http://schemas.openxmlformats.org/officeDocument/2006/relationships" xmlns:m="http://schemas.openxmlformats.org/officeDocument/2006/math" xmlns:v="urn:schemas-microsoft-com:vml" xmlns:wp14="http://schemas.microsoft.com/office/word/2010/wordprocessingDrawing" xmlns:wp="http://schemas.openxmlformats.org/drawingml/2006/wordprocessingDrawing" xmlns:w10="urn:schemas-microsoft-com:office:word" xmlns:w="http://schemas.openxmlformats.org/wordprocessingml/2006/main" xmlns:w14="http://schemas.microsoft.com/office/word/2010/wordml" xmlns:w15="http://schemas.microsoft.com/office/word/2012/wordml" xmlns:w16cex="http://schemas.microsoft.com/office/word/2018/wordml/cex" xmlns:w16cid="http://schemas.microsoft.com/office/word/2016/wordml/cid" xmlns:w16="http://schemas.microsoft.com/office/word/2018/wordml" xmlns:w16sdtdh="http://schemas.microsoft.com/office/word/2020/wordml/sdtdatahash" xmlns:w16se="http://schemas.microsoft.com/office/word/2015/wordml/symex" xmlns:wpg="http://schemas.microsoft.com/office/word/2010/wordprocessingGroup" xmlns:wpi="http://schemas.microsoft.com/office/word/2010/wordprocessingInk" xmlns:wne="http://schemas.microsoft.com/office/word/2006/wordml" xmlns:wps="http://schemas.microsoft.com/office/word/2010/wordprocessingShape" mc:Ignorable="w14 w15 w16se w16cid w16 w16cex w16sdtdh wp14">
+<w:footnotes xmlns:wpc="http://schemas.microsoft.com/office/word/2010/wordprocessingCanvas" xmlns:cx="http://schemas.microsoft.com/office/drawing/2014/chartex" xmlns:cx1="http://schemas.microsoft.com/office/drawing/2015/9/8/chartex" xmlns:cx2="http://schemas.microsoft.com/office/drawing/2015/10/21/chartex" xmlns:cx3="http://schemas.microsoft.com/office/drawing/2016/5/9/chartex" xmlns:cx4="http://schemas.microsoft.com/office/drawing/2016/5/10/chartex" xmlns:cx5="http://schemas.microsoft.com/office/drawing/2016/5/11/chartex" xmlns:cx6="http://schemas.microsoft.com/office/drawing/2016/5/12/chartex" xmlns:cx7="http://schemas.microsoft.com/office/drawing/2016/5/13/chartex" xmlns:cx8="http://schemas.microsoft.com/office/drawing/2016/5/14/chartex" xmlns:mc="http://schemas.openxmlformats.org/markup-compatibility/2006" xmlns:aink="http://schemas.microsoft.com/office/drawing/2016/ink" xmlns:am3d="http://schemas.microsoft.com/office/drawing/2017/model3d" xmlns:o="urn:schemas-microsoft-com:office:office" xmlns:oel="http://schemas.microsoft.com/office/2019/extlst" xmlns:r="http://schemas.openxmlformats.org/officeDocument/2006/relationships" xmlns:m="http://schemas.openxmlformats.org/officeDocument/2006/math" xmlns:v="urn:schemas-microsoft-com:vml" xmlns:wp14="http://schemas.microsoft.com/office/word/2010/wordprocessingDrawing" xmlns:wp="http://schemas.openxmlformats.org/drawingml/2006/wordprocessingDrawing" xmlns:w10="urn:schemas-microsoft-com:office:word" xmlns:w="http://schemas.openxmlformats.org/wordprocessingml/2006/main" xmlns:w14="http://schemas.microsoft.com/office/word/2010/wordml" xmlns:w15="http://schemas.microsoft.com/office/word/2012/wordml" xmlns:w16cex="http://schemas.microsoft.com/office/word/2018/wordml/cex" xmlns:w16cid="http://schemas.microsoft.com/office/word/2016/wordml/cid" xmlns:w16="http://schemas.microsoft.com/office/word/2018/wordml" xmlns:w16du="http://schemas.microsoft.com/office/word/2023/wordml/word16du" xmlns:w16sdtdh="http://schemas.microsoft.com/office/word/2020/wordml/sdtdatahash" xmlns:w16se="http://schemas.microsoft.com/office/word/2015/wordml/symex" xmlns:wpg="http://schemas.microsoft.com/office/word/2010/wordprocessingGroup" xmlns:wpi="http://schemas.microsoft.com/office/word/2010/wordprocessingInk" xmlns:wne="http://schemas.microsoft.com/office/word/2006/wordml" xmlns:wps="http://schemas.microsoft.com/office/word/2010/wordprocessingShape" mc:Ignorable="w14 w15 w16se w16cid w16 w16cex w16sdtdh w16du wp14">
   <w:footnote w:type="separator" w:id="-1">
     <w:p>
       <w:pPr>
@@ -1901,7 +1852,7 @@
 </file>
 
 <file path=word/styles.xml><?xml version="1.0" encoding="utf-8"?>
-<w:styles xmlns:mc="http://schemas.openxmlformats.org/markup-compatibility/2006" xmlns:r="http://schemas.openxmlformats.org/officeDocument/2006/relationships" xmlns:w="http://schemas.openxmlformats.org/wordprocessingml/2006/main" xmlns:w14="http://schemas.microsoft.com/office/word/2010/wordml" xmlns:w15="http://schemas.microsoft.com/office/word/2012/wordml" xmlns:w16cex="http://schemas.microsoft.com/office/word/2018/wordml/cex" xmlns:w16cid="http://schemas.microsoft.com/office/word/2016/wordml/cid" xmlns:w16="http://schemas.microsoft.com/office/word/2018/wordml" xmlns:w16sdtdh="http://schemas.microsoft.com/office/word/2020/wordml/sdtdatahash" xmlns:w16se="http://schemas.microsoft.com/office/word/2015/wordml/symex" mc:Ignorable="w14 w15 w16se w16cid w16 w16cex w16sdtdh">
+<w:styles xmlns:mc="http://schemas.openxmlformats.org/markup-compatibility/2006" xmlns:r="http://schemas.openxmlformats.org/officeDocument/2006/relationships" xmlns:w="http://schemas.openxmlformats.org/wordprocessingml/2006/main" xmlns:w14="http://schemas.microsoft.com/office/word/2010/wordml" xmlns:w15="http://schemas.microsoft.com/office/word/2012/wordml" xmlns:w16cex="http://schemas.microsoft.com/office/word/2018/wordml/cex" xmlns:w16cid="http://schemas.microsoft.com/office/word/2016/wordml/cid" xmlns:w16="http://schemas.microsoft.com/office/word/2018/wordml" xmlns:w16du="http://schemas.microsoft.com/office/word/2023/wordml/word16du" xmlns:w16sdtdh="http://schemas.microsoft.com/office/word/2020/wordml/sdtdatahash" xmlns:w16se="http://schemas.microsoft.com/office/word/2015/wordml/symex" mc:Ignorable="w14 w15 w16se w16cid w16 w16cex w16sdtdh w16du">
   <w:docDefaults>
     <w:rPrDefault>
       <w:rPr>

</xml_diff>